<commit_message>
updated presentation and documentation
</commit_message>
<xml_diff>
--- a/Capstone Project/Project documentation.docx
+++ b/Capstone Project/Project documentation.docx
@@ -805,8 +805,6 @@
               </w:rPr>
               <w:t>21</w:t>
             </w:r>
-            <w:bookmarkStart w:id="1" w:name="_GoBack"/>
-            <w:bookmarkEnd w:id="1"/>
             <w:r>
               <w:rPr>
                 <w:rFonts w:eastAsia="Roboto"/>
@@ -927,8 +925,8 @@
           <w:szCs w:val="49"/>
         </w:rPr>
       </w:pPr>
-      <w:bookmarkStart w:id="2" w:name="_j3if4p30853b" w:colFirst="0" w:colLast="0"/>
-      <w:bookmarkEnd w:id="2"/>
+      <w:bookmarkStart w:id="1" w:name="_j3if4p30853b" w:colFirst="0" w:colLast="0"/>
+      <w:bookmarkEnd w:id="1"/>
       <w:r>
         <w:rPr>
           <w:color w:val="333333"/>
@@ -945,8 +943,8 @@
           <w:lang w:val="en-AU"/>
         </w:rPr>
       </w:pPr>
-      <w:bookmarkStart w:id="3" w:name="_1z26klzgx4r" w:colFirst="0" w:colLast="0"/>
-      <w:bookmarkEnd w:id="3"/>
+      <w:bookmarkStart w:id="2" w:name="_1z26klzgx4r" w:colFirst="0" w:colLast="0"/>
+      <w:bookmarkEnd w:id="2"/>
       <w:proofErr w:type="spellStart"/>
       <w:r>
         <w:rPr>
@@ -976,54 +974,6 @@
           <w:lang w:val="en-AU"/>
         </w:rPr>
         <w:t>company based in Melbourne operating completely online. Bikesales.com provides services for buyers and sellers of bikes. They charge fees to advertise bikes. The value of the bike is provided by the seller.</w:t>
-      </w:r>
-    </w:p>
-    <w:p>
-      <w:pPr>
-        <w:rPr>
-          <w:sz w:val="20"/>
-          <w:lang w:val="en-AU"/>
-        </w:rPr>
-      </w:pPr>
-    </w:p>
-    <w:p>
-      <w:pPr>
-        <w:rPr>
-          <w:sz w:val="20"/>
-          <w:lang w:val="en-AU"/>
-        </w:rPr>
-      </w:pPr>
-      <w:proofErr w:type="spellStart"/>
-      <w:r>
-        <w:rPr>
-          <w:sz w:val="20"/>
-          <w:lang w:val="en-AU"/>
-        </w:rPr>
-        <w:t>Bikesales</w:t>
-      </w:r>
-      <w:proofErr w:type="spellEnd"/>
-      <w:r>
-        <w:rPr>
-          <w:sz w:val="20"/>
-          <w:lang w:val="en-AU"/>
-        </w:rPr>
-        <w:t xml:space="preserve"> offer a secure payment platform, </w:t>
-      </w:r>
-      <w:proofErr w:type="spellStart"/>
-      <w:r>
-        <w:rPr>
-          <w:sz w:val="20"/>
-          <w:lang w:val="en-AU"/>
-        </w:rPr>
-        <w:t>PayProtect</w:t>
-      </w:r>
-      <w:proofErr w:type="spellEnd"/>
-      <w:r>
-        <w:rPr>
-          <w:sz w:val="20"/>
-          <w:lang w:val="en-AU"/>
-        </w:rPr>
-        <w:t>, to offer protection for both buyers and sellers during a transaction.</w:t>
       </w:r>
     </w:p>
     <w:p>
@@ -1411,8 +1361,8 @@
           <w:szCs w:val="49"/>
         </w:rPr>
       </w:pPr>
-      <w:bookmarkStart w:id="4" w:name="_2z5ihnc5a41g" w:colFirst="0" w:colLast="0"/>
-      <w:bookmarkEnd w:id="4"/>
+      <w:bookmarkStart w:id="3" w:name="_2z5ihnc5a41g" w:colFirst="0" w:colLast="0"/>
+      <w:bookmarkEnd w:id="3"/>
       <w:r>
         <w:rPr>
           <w:color w:val="333333"/>
@@ -1479,41 +1429,13 @@
           <w:lang w:val="en-AU"/>
         </w:rPr>
       </w:pPr>
-      <w:proofErr w:type="spellStart"/>
       <w:r>
         <w:rPr>
           <w:rFonts w:ascii="Arial" w:hAnsi="Arial" w:cs="Arial"/>
           <w:sz w:val="20"/>
           <w:lang w:val="en-AU"/>
         </w:rPr>
-        <w:t>Bikesales</w:t>
-      </w:r>
-      <w:proofErr w:type="spellEnd"/>
-      <w:r>
-        <w:rPr>
-          <w:rFonts w:ascii="Arial" w:hAnsi="Arial" w:cs="Arial"/>
-          <w:sz w:val="20"/>
-          <w:lang w:val="en-AU"/>
-        </w:rPr>
-        <w:t xml:space="preserve"> receives 0.25% of the sale price when the </w:t>
-      </w:r>
-      <w:proofErr w:type="spellStart"/>
-      <w:r>
-        <w:rPr>
-          <w:rFonts w:ascii="Arial" w:hAnsi="Arial" w:cs="Arial"/>
-          <w:sz w:val="20"/>
-          <w:lang w:val="en-AU"/>
-        </w:rPr>
-        <w:t>PayProtect</w:t>
-      </w:r>
-      <w:proofErr w:type="spellEnd"/>
-      <w:r>
-        <w:rPr>
-          <w:rFonts w:ascii="Arial" w:hAnsi="Arial" w:cs="Arial"/>
-          <w:sz w:val="20"/>
-          <w:lang w:val="en-AU"/>
-        </w:rPr>
-        <w:t xml:space="preserve"> platform is used</w:t>
+        <w:t>Dealers have an accurate valuation of the bike</w:t>
       </w:r>
     </w:p>
     <w:p>
@@ -1535,25 +1457,7 @@
           <w:sz w:val="20"/>
           <w:lang w:val="en-AU"/>
         </w:rPr>
-        <w:t xml:space="preserve">50% of buyers use the </w:t>
-      </w:r>
-      <w:proofErr w:type="spellStart"/>
-      <w:r>
-        <w:rPr>
-          <w:rFonts w:ascii="Arial" w:hAnsi="Arial" w:cs="Arial"/>
-          <w:sz w:val="20"/>
-          <w:lang w:val="en-AU"/>
-        </w:rPr>
-        <w:t>PayProtect</w:t>
-      </w:r>
-      <w:proofErr w:type="spellEnd"/>
-      <w:r>
-        <w:rPr>
-          <w:rFonts w:ascii="Arial" w:hAnsi="Arial" w:cs="Arial"/>
-          <w:sz w:val="20"/>
-          <w:lang w:val="en-AU"/>
-        </w:rPr>
-        <w:t xml:space="preserve"> platform for security.</w:t>
+        <w:t>Private sellers don’t know what the value of the bike really is.</w:t>
       </w:r>
     </w:p>
     <w:p>
@@ -1575,50 +1479,6 @@
           <w:sz w:val="20"/>
           <w:lang w:val="en-AU"/>
         </w:rPr>
-        <w:t>Dealers have an accurate valuation of the bike</w:t>
-      </w:r>
-    </w:p>
-    <w:p>
-      <w:pPr>
-        <w:pStyle w:val="ListParagraph"/>
-        <w:numPr>
-          <w:ilvl w:val="0"/>
-          <w:numId w:val="2"/>
-        </w:numPr>
-        <w:rPr>
-          <w:rFonts w:ascii="Arial" w:hAnsi="Arial" w:cs="Arial"/>
-          <w:sz w:val="20"/>
-          <w:lang w:val="en-AU"/>
-        </w:rPr>
-      </w:pPr>
-      <w:r>
-        <w:rPr>
-          <w:rFonts w:ascii="Arial" w:hAnsi="Arial" w:cs="Arial"/>
-          <w:sz w:val="20"/>
-          <w:lang w:val="en-AU"/>
-        </w:rPr>
-        <w:t>Private sellers don’t know what the value of the bike really is.</w:t>
-      </w:r>
-    </w:p>
-    <w:p>
-      <w:pPr>
-        <w:pStyle w:val="ListParagraph"/>
-        <w:numPr>
-          <w:ilvl w:val="0"/>
-          <w:numId w:val="2"/>
-        </w:numPr>
-        <w:rPr>
-          <w:rFonts w:ascii="Arial" w:hAnsi="Arial" w:cs="Arial"/>
-          <w:sz w:val="20"/>
-          <w:lang w:val="en-AU"/>
-        </w:rPr>
-      </w:pPr>
-      <w:r>
-        <w:rPr>
-          <w:rFonts w:ascii="Arial" w:hAnsi="Arial" w:cs="Arial"/>
-          <w:sz w:val="20"/>
-          <w:lang w:val="en-AU"/>
-        </w:rPr>
         <w:t>Proof of concept will focus on Sports Bikes.</w:t>
       </w:r>
     </w:p>
@@ -1630,8 +1490,8 @@
           <w:szCs w:val="49"/>
         </w:rPr>
       </w:pPr>
-      <w:bookmarkStart w:id="5" w:name="_ipxaj82pxfjh" w:colFirst="0" w:colLast="0"/>
-      <w:bookmarkEnd w:id="5"/>
+      <w:bookmarkStart w:id="4" w:name="_ipxaj82pxfjh" w:colFirst="0" w:colLast="0"/>
+      <w:bookmarkEnd w:id="4"/>
       <w:r>
         <w:rPr>
           <w:color w:val="333333"/>
@@ -2389,8 +2249,8 @@
           <w:szCs w:val="49"/>
         </w:rPr>
       </w:pPr>
-      <w:bookmarkStart w:id="6" w:name="_ox2nbi159bwd" w:colFirst="0" w:colLast="0"/>
-      <w:bookmarkEnd w:id="6"/>
+      <w:bookmarkStart w:id="5" w:name="_ox2nbi159bwd" w:colFirst="0" w:colLast="0"/>
+      <w:bookmarkEnd w:id="5"/>
       <w:r>
         <w:rPr>
           <w:color w:val="333333"/>
@@ -2583,24 +2443,15 @@
                 <w:sz w:val="20"/>
                 <w:lang w:val="en-AU"/>
               </w:rPr>
-              <w:t xml:space="preserve"> valuation be publicly </w:t>
-            </w:r>
-            <w:proofErr w:type="gramStart"/>
+              <w:t xml:space="preserve"> valuation be publicly available</w:t>
+            </w:r>
             <w:r>
               <w:rPr>
                 <w:sz w:val="20"/>
                 <w:lang w:val="en-AU"/>
               </w:rPr>
-              <w:t>available</w:t>
-            </w:r>
-            <w:r>
-              <w:rPr>
-                <w:sz w:val="20"/>
-                <w:lang w:val="en-AU"/>
-              </w:rPr>
-              <w:t>.</w:t>
-            </w:r>
-            <w:proofErr w:type="gramEnd"/>
+              <w:t>?</w:t>
+            </w:r>
           </w:p>
         </w:tc>
         <w:tc>
@@ -2817,8 +2668,8 @@
           <w:szCs w:val="49"/>
         </w:rPr>
       </w:pPr>
-      <w:bookmarkStart w:id="7" w:name="_hpm4r8tb9z7r" w:colFirst="0" w:colLast="0"/>
-      <w:bookmarkEnd w:id="7"/>
+      <w:bookmarkStart w:id="6" w:name="_hpm4r8tb9z7r" w:colFirst="0" w:colLast="0"/>
+      <w:bookmarkEnd w:id="6"/>
       <w:r>
         <w:rPr>
           <w:color w:val="333333"/>
@@ -2930,8 +2781,8 @@
           <w:szCs w:val="49"/>
         </w:rPr>
       </w:pPr>
-      <w:bookmarkStart w:id="8" w:name="_hp7pmvrey822" w:colFirst="0" w:colLast="0"/>
-      <w:bookmarkEnd w:id="8"/>
+      <w:bookmarkStart w:id="7" w:name="_hp7pmvrey822" w:colFirst="0" w:colLast="0"/>
+      <w:bookmarkEnd w:id="7"/>
       <w:r>
         <w:rPr>
           <w:color w:val="333333"/>
@@ -3307,17 +3158,17 @@
                 <w:sz w:val="20"/>
                 <w:szCs w:val="21"/>
               </w:rPr>
-              <w:t xml:space="preserve">automatically </w:t>
-            </w:r>
-            <w:proofErr w:type="gramStart"/>
-            <w:r>
-              <w:rPr>
-                <w:sz w:val="20"/>
-                <w:szCs w:val="21"/>
-              </w:rPr>
-              <w:t>obtain</w:t>
-            </w:r>
-            <w:proofErr w:type="gramEnd"/>
+              <w:t>automatically obtain</w:t>
+            </w:r>
+            <w:r>
+              <w:rPr>
+                <w:sz w:val="20"/>
+                <w:szCs w:val="21"/>
+              </w:rPr>
+              <w:t>ed</w:t>
+            </w:r>
+            <w:bookmarkStart w:id="8" w:name="_GoBack"/>
+            <w:bookmarkEnd w:id="8"/>
             <w:r>
               <w:rPr>
                 <w:sz w:val="20"/>

</xml_diff>